<commit_message>
Se cargo tarea 3
</commit_message>
<xml_diff>
--- a/Tarea3/Tarea3.docx
+++ b/Tarea3/Tarea3.docx
@@ -3,272 +3,166 @@
 <w:document xmlns:wpc="http://schemas.microsoft.com/office/word/2010/wordprocessingCanvas" xmlns:cx="http://schemas.microsoft.com/office/drawing/2014/chartex" xmlns:cx1="http://schemas.microsoft.com/office/drawing/2015/9/8/chartex" xmlns:cx2="http://schemas.microsoft.com/office/drawing/2015/10/21/chartex" xmlns:cx3="http://schemas.microsoft.com/office/drawing/2016/5/9/chartex" xmlns:cx4="http://schemas.microsoft.com/office/drawing/2016/5/10/chartex" xmlns:cx5="http://schemas.microsoft.com/office/drawing/2016/5/11/chartex" xmlns:cx6="http://schemas.microsoft.com/office/drawing/2016/5/12/chartex" xmlns:cx7="http://schemas.microsoft.com/office/drawing/2016/5/13/chartex" xmlns:cx8="http://schemas.microsoft.com/office/drawing/2016/5/14/chartex" xmlns:mc="http://schemas.openxmlformats.org/markup-compatibility/2006" xmlns:aink="http://schemas.microsoft.com/office/drawing/2016/ink" xmlns:am3d="http://schemas.microsoft.com/office/drawing/2017/model3d" xmlns:o="urn:schemas-microsoft-com:office:office" xmlns:oel="http://schemas.microsoft.com/office/2019/extlst" xmlns:r="http://schemas.openxmlformats.org/officeDocument/2006/relationships" xmlns:m="http://schemas.openxmlformats.org/officeDocument/2006/math" xmlns:v="urn:schemas-microsoft-com:vml" xmlns:wp14="http://schemas.microsoft.com/office/word/2010/wordprocessingDrawing" xmlns:wp="http://schemas.openxmlformats.org/drawingml/2006/wordprocessingDrawing" xmlns:w10="urn:schemas-microsoft-com:office:word" xmlns:w="http://schemas.openxmlformats.org/wordprocessingml/2006/main" xmlns:w14="http://schemas.microsoft.com/office/word/2010/wordml" xmlns:w15="http://schemas.microsoft.com/office/word/2012/wordml" xmlns:w16cex="http://schemas.microsoft.com/office/word/2018/wordml/cex" xmlns:w16cid="http://schemas.microsoft.com/office/word/2016/wordml/cid" xmlns:w16="http://schemas.microsoft.com/office/word/2018/wordml" xmlns:w16du="http://schemas.microsoft.com/office/word/2023/wordml/word16du" xmlns:w16sdtdh="http://schemas.microsoft.com/office/word/2020/wordml/sdtdatahash" xmlns:w16sdtfl="http://schemas.microsoft.com/office/word/2024/wordml/sdtformatlock" xmlns:w16se="http://schemas.microsoft.com/office/word/2015/wordml/symex" xmlns:wpg="http://schemas.microsoft.com/office/word/2010/wordprocessingGroup" xmlns:wpi="http://schemas.microsoft.com/office/word/2010/wordprocessingInk" xmlns:wne="http://schemas.microsoft.com/office/word/2006/wordml" xmlns:wps="http://schemas.microsoft.com/office/word/2010/wordprocessingShape" mc:Ignorable="w14 w15 w16se w16cid w16 w16cex w16sdtdh w16sdtfl w16du wp14">
   <w:body>
     <w:p>
+      <w:pPr>
+        <w:ind w:left="720" w:hanging="360"/>
+      </w:pPr>
+      <w:r>
+        <w:t>Tarea 3: Brandon René Portillo G</w:t>
+      </w:r>
+      <w:r>
+        <w:t>onzález</w:t>
+      </w:r>
+    </w:p>
+    <w:p>
+      <w:pPr>
+        <w:ind w:left="720" w:hanging="360"/>
+        <w:rPr>
+          <w:lang w:val="en-US"/>
+        </w:rPr>
+      </w:pPr>
+      <w:r>
+        <w:rPr>
+          <w:lang w:val="en-US"/>
+        </w:rPr>
+        <w:t xml:space="preserve">Link: </w:t>
+      </w:r>
+      <w:r>
+        <w:rPr>
+          <w:lang w:val="en-US"/>
+        </w:rPr>
+        <w:t>https://github.com/usac201612398/DataMining.git</w:t>
+      </w:r>
+    </w:p>
+    <w:p>
+      <w:pPr>
+        <w:pStyle w:val="Prrafodelista"/>
+        <w:numPr>
+          <w:ilvl w:val="0"/>
+          <w:numId w:val="1"/>
+        </w:numPr>
+      </w:pPr>
+      <w:r>
+        <w:t>enfocándonos</w:t>
+      </w:r>
+      <w:r>
+        <w:t xml:space="preserve"> en las victimas de DEP_16</w:t>
+      </w:r>
+      <w:r>
+        <w:t xml:space="preserve">, ya que es donde hay más victimas </w:t>
+      </w:r>
+      <w:r>
+        <w:t>se puede ver que las victimas están correlacionadas con la actividad que realizan y de que tipo de agresores se estén valorando.</w:t>
+      </w:r>
+    </w:p>
+    <w:p>
+      <w:r>
+        <w:t>{HEC_TIPAGRE=[1.12e+03,2.12e+03)} =&gt; {VIC_DEDICA=[1,9]}</w:t>
+      </w:r>
+    </w:p>
+    <w:p>
+      <w:r>
+        <w:t>{HEC_TIPAGRE=[1.12e+03,2.12e+03),VIC_GRUPET=[2,9]} =&gt; {VIC_TRABAJA=[2,9]}</w:t>
+      </w:r>
+    </w:p>
+    <w:p>
+      <w:pPr>
+        <w:pStyle w:val="Prrafodelista"/>
+        <w:numPr>
+          <w:ilvl w:val="0"/>
+          <w:numId w:val="1"/>
+        </w:numPr>
+      </w:pPr>
+      <w:r>
+        <w:t>Incluyendo el sexo en las victimas</w:t>
+      </w:r>
+      <w:r>
+        <w:t>, ya que sobresale el sexo femenino y se alcanza a visualizar una correlación entre el tipo de agresor con la relación que existe entre la victima y el agresor. No obstante también hay una cantidad significativa de casos en las que la victima ha sido un hombre.</w:t>
+      </w:r>
+    </w:p>
+    <w:p>
+      <w:r>
+        <w:t>{VIC_EST_CIV=[2,5),VIC_SEXO=[1,2]} =&gt; {HEC_TIPAGRE=[2.12e+03,2.22e+03]} 0.2818433</w:t>
+      </w:r>
+    </w:p>
+    <w:p>
+      <w:r>
+        <w:t>{VIC_ESCOLARIDAD=[26,44)} =&gt; {VIC_SEXO=[1,2]} 0.4063755</w:t>
+      </w:r>
+    </w:p>
+    <w:p>
+      <w:r>
+        <w:t>HEC_DEPTO=[13,99],VIC_SEXO=[1,2]} =&gt; {VIC_EST_CIV=[2,5)} 0.2216395</w:t>
+      </w:r>
+    </w:p>
+    <w:p>
+      <w:r>
+        <w:t>{HEC_DEPTOMCPIO=[1.32e+03,1e+04],VIC_EST_CIV=[2,5)} =&gt; {VIC_SEXO=[1,2]} 0.2090196</w:t>
+      </w:r>
+    </w:p>
+    <w:p>
+      <w:r>
+        <w:tab/>
+        <w:t>Filtrando mujeres tenemos:</w:t>
+      </w:r>
+    </w:p>
+    <w:p>
+      <w:r>
+        <w:t>{VIC_ESCOLARIDAD=[39,99]} =&gt; {HEC_TIPAGRE=[2.12e+03,2.22e+03]} 0.2217147  0.5737442</w:t>
+      </w:r>
+    </w:p>
+    <w:p/>
+    <w:p>
+      <w:r>
+        <w:t>{VIC_REL_AGR=[3,10]} =&gt; {HEC_TIPAGRE=[2.12e+03,2.22e+03]} 0.2970116  0.5989868</w:t>
+      </w:r>
+    </w:p>
+    <w:p/>
+    <w:p>
+      <w:r>
+        <w:t>{HEC_TIPAGRE=[1.11e+03,1.22e+03)} =&gt; {VIC_SEXO=[1,2]} 0.3236089</w:t>
+      </w:r>
+    </w:p>
+    <w:p>
+      <w:r>
+        <w:t xml:space="preserve">En el </w:t>
+      </w:r>
       <w:proofErr w:type="spellStart"/>
       <w:r>
-        <w:t>Enfocandonos</w:t>
+        <w:t>depto</w:t>
       </w:r>
       <w:proofErr w:type="spellEnd"/>
       <w:r>
-        <w:t xml:space="preserve"> en las victimas de DEP_16</w:t>
-      </w:r>
-      <w:r>
-        <w:t xml:space="preserve">, ya que es donde hay más victimas </w:t>
-      </w:r>
-    </w:p>
-    <w:p>
-      <w:r>
-        <w:t>{HEC_TIPAGRE=[1.12e+03,2.12e+03)} =&gt; {VIC_DEDICA</w:t>
-      </w:r>
-      <w:proofErr w:type="gramStart"/>
-      <w:r>
-        <w:t>=[</w:t>
-      </w:r>
-      <w:proofErr w:type="gramEnd"/>
-      <w:r>
-        <w:t>1,9]}</w:t>
-      </w:r>
-    </w:p>
-    <w:p>
-      <w:r>
-        <w:t>{HEC_TIPAGRE=[1.12e+03,2.12e+03</w:t>
-      </w:r>
-      <w:proofErr w:type="gramStart"/>
-      <w:r>
-        <w:t>),VIC</w:t>
-      </w:r>
-      <w:proofErr w:type="gramEnd"/>
-      <w:r>
-        <w:t>_GRUPET</w:t>
-      </w:r>
-      <w:proofErr w:type="gramStart"/>
-      <w:r>
-        <w:t>=[</w:t>
-      </w:r>
-      <w:proofErr w:type="gramEnd"/>
-      <w:r>
-        <w:t>2,9]} =&gt; {VIC_TRABAJA</w:t>
-      </w:r>
-      <w:proofErr w:type="gramStart"/>
-      <w:r>
-        <w:t>=[</w:t>
-      </w:r>
-      <w:proofErr w:type="gramEnd"/>
-      <w:r>
-        <w:t>2,9]}</w:t>
-      </w:r>
-    </w:p>
-    <w:p>
-      <w:r>
-        <w:t>Incluyendo el sexo en las victimas</w:t>
-      </w:r>
-    </w:p>
-    <w:p>
-      <w:r>
-        <w:t>{VIC_EST_CIV=[2,5</w:t>
-      </w:r>
-      <w:proofErr w:type="gramStart"/>
-      <w:r>
-        <w:t>),VIC</w:t>
-      </w:r>
-      <w:proofErr w:type="gramEnd"/>
-      <w:r>
-        <w:t>_SEXO</w:t>
-      </w:r>
-      <w:proofErr w:type="gramStart"/>
-      <w:r>
-        <w:t>=[</w:t>
-      </w:r>
-      <w:proofErr w:type="gramEnd"/>
-      <w:r>
-        <w:t>1,2]} =&gt; {HEC_TIPAGRE=[2.12e+03,2.22e+03]} 0.2818433</w:t>
-      </w:r>
-    </w:p>
-    <w:p>
-      <w:r>
-        <w:t>{VIC_ESCOLARIDAD</w:t>
-      </w:r>
-      <w:proofErr w:type="gramStart"/>
-      <w:r>
-        <w:t>=[</w:t>
-      </w:r>
-      <w:proofErr w:type="gramEnd"/>
-      <w:r>
-        <w:t>26,44)} =&gt; {VIC_SEXO</w:t>
-      </w:r>
-      <w:proofErr w:type="gramStart"/>
-      <w:r>
-        <w:t>=[</w:t>
-      </w:r>
-      <w:proofErr w:type="gramEnd"/>
-      <w:r>
-        <w:t>1,2]} 0.4063755</w:t>
-      </w:r>
-    </w:p>
-    <w:p>
-      <w:r>
-        <w:t>HEC_DEPTO=[13,99</w:t>
-      </w:r>
-      <w:proofErr w:type="gramStart"/>
-      <w:r>
-        <w:t>],VIC</w:t>
-      </w:r>
-      <w:proofErr w:type="gramEnd"/>
-      <w:r>
-        <w:t>_SEXO</w:t>
-      </w:r>
-      <w:proofErr w:type="gramStart"/>
-      <w:r>
-        <w:t>=[</w:t>
-      </w:r>
-      <w:proofErr w:type="gramEnd"/>
-      <w:r>
-        <w:t>1,2]} =&gt; {VIC_EST_CIV</w:t>
-      </w:r>
-      <w:proofErr w:type="gramStart"/>
-      <w:r>
-        <w:t>=[</w:t>
-      </w:r>
-      <w:proofErr w:type="gramEnd"/>
-      <w:r>
-        <w:t>2,5)} 0.2216395</w:t>
-      </w:r>
-    </w:p>
-    <w:p>
-      <w:r>
-        <w:t>{HEC_DEPTOMCPIO=[1.32e+03,1e+04</w:t>
-      </w:r>
-      <w:proofErr w:type="gramStart"/>
-      <w:r>
-        <w:t>],VIC</w:t>
-      </w:r>
-      <w:proofErr w:type="gramEnd"/>
-      <w:r>
-        <w:t>_EST_CIV</w:t>
-      </w:r>
-      <w:proofErr w:type="gramStart"/>
-      <w:r>
-        <w:t>=[</w:t>
-      </w:r>
-      <w:proofErr w:type="gramEnd"/>
-      <w:r>
-        <w:t>2,5)} =&gt; {VIC_SEXO</w:t>
-      </w:r>
-      <w:proofErr w:type="gramStart"/>
-      <w:r>
-        <w:t>=[</w:t>
-      </w:r>
-      <w:proofErr w:type="gramEnd"/>
-      <w:r>
-        <w:t>1,2]} 0.2090196</w:t>
-      </w:r>
-    </w:p>
-    <w:p>
-      <w:r>
-        <w:t>{HEC_TIPAGRE=[1.11e+03,1.22e+03)} =&gt; {VIC_SEXO</w:t>
-      </w:r>
-      <w:proofErr w:type="gramStart"/>
-      <w:r>
-        <w:t>=[</w:t>
-      </w:r>
-      <w:proofErr w:type="gramEnd"/>
-      <w:r>
-        <w:t>1,2]} 0.3236089</w:t>
+        <w:t xml:space="preserve"> 16 es donde hay mas victimas mujeres que hombres</w:t>
+      </w:r>
+    </w:p>
+    <w:p>
+      <w:pPr>
+        <w:pStyle w:val="Prrafodelista"/>
+        <w:numPr>
+          <w:ilvl w:val="0"/>
+          <w:numId w:val="1"/>
+        </w:numPr>
+      </w:pPr>
+      <w:r>
+        <w:t>Analizando ahora los agresores para ver si encontramos algún patrón con respecto a ellos en los municipios tipo de agresor, sexo y relación con la víctima</w:t>
       </w:r>
     </w:p>
     <w:p/>
     <w:p>
       <w:r>
-        <w:t xml:space="preserve">En el </w:t>
-      </w:r>
-      <w:proofErr w:type="spellStart"/>
-      <w:r>
-        <w:t>depto</w:t>
-      </w:r>
-      <w:proofErr w:type="spellEnd"/>
-      <w:r>
-        <w:t xml:space="preserve"> 16 es donde hay mas victimas mujeres que hombres</w:t>
+        <w:t>{HEC_TIPAGRE=[2.12e+03,2.22e+03],AGR_ESCOLARIDAD=[26,45)} =&gt; {AGR_SEXO=[1,2]} 0.2315551  1.0000000</w:t>
       </w:r>
     </w:p>
     <w:p/>
     <w:p>
       <w:r>
-        <w:t>Analizando ahora los agresores para ver si encontramos algún patrón con respecto a ellos en los municipios tipo de agresor, sexo y relación con la víctima</w:t>
-      </w:r>
-    </w:p>
-    <w:p/>
-    <w:p>
-      <w:r>
-        <w:t>{HEC_TIPAGRE=[2.12e+03,2.22e+03</w:t>
-      </w:r>
-      <w:proofErr w:type="gramStart"/>
-      <w:r>
-        <w:t>],AGR</w:t>
-      </w:r>
-      <w:proofErr w:type="gramEnd"/>
-      <w:r>
-        <w:t>_ESCOLARIDAD</w:t>
-      </w:r>
-      <w:proofErr w:type="gramStart"/>
-      <w:r>
-        <w:t>=[</w:t>
-      </w:r>
-      <w:proofErr w:type="gramEnd"/>
-      <w:r>
-        <w:t>26,45)} =&gt; {AGR_SEXO</w:t>
-      </w:r>
-      <w:proofErr w:type="gramStart"/>
-      <w:r>
-        <w:t>=[</w:t>
-      </w:r>
-      <w:proofErr w:type="gramEnd"/>
-      <w:r>
-        <w:t xml:space="preserve">1,2]} </w:t>
-      </w:r>
-      <w:proofErr w:type="gramStart"/>
-      <w:r>
-        <w:t>0.2315551  1.0000000</w:t>
-      </w:r>
-      <w:proofErr w:type="gramEnd"/>
-    </w:p>
-    <w:p/>
-    <w:p>
-      <w:r>
         <w:t>{VIC_REL_AGR=[3,10]} =&gt; {HEC_TIPAGRE=[2.12e+03,2.22e+03]} 0.3141577  0.5981692</w:t>
       </w:r>
     </w:p>
     <w:p>
       <w:r>
-        <w:t>{HEC_TIPAGRE=[2.12e+03,2.22e+03</w:t>
-      </w:r>
-      <w:proofErr w:type="gramStart"/>
-      <w:r>
-        <w:t>],VIC</w:t>
-      </w:r>
-      <w:proofErr w:type="gramEnd"/>
-      <w:r>
-        <w:t>_REL_AGR</w:t>
-      </w:r>
-      <w:proofErr w:type="gramStart"/>
-      <w:r>
-        <w:t>=[</w:t>
-      </w:r>
-      <w:proofErr w:type="gramEnd"/>
-      <w:r>
-        <w:t>3,10]} =&gt; {AGR_SEXO</w:t>
-      </w:r>
-      <w:proofErr w:type="gramStart"/>
-      <w:r>
-        <w:t>=[</w:t>
-      </w:r>
-      <w:proofErr w:type="gramEnd"/>
-      <w:r>
-        <w:t xml:space="preserve">1,2]} </w:t>
-      </w:r>
-      <w:proofErr w:type="gramStart"/>
-      <w:r>
-        <w:t>0.3141577  1.0000000</w:t>
-      </w:r>
-      <w:proofErr w:type="gramEnd"/>
+        <w:t>{HEC_TIPAGRE=[2.12e+03,2.22e+03],VIC_REL_AGR=[3,10]} =&gt; {AGR_SEXO=[1,2]} 0.3141577  1.0000000</w:t>
+      </w:r>
     </w:p>
     <w:p/>
     <w:p/>
@@ -281,6 +175,103 @@
     </w:sectPr>
   </w:body>
 </w:document>
+</file>
+
+<file path=word/numbering.xml><?xml version="1.0" encoding="utf-8"?>
+<w:numbering xmlns:wpc="http://schemas.microsoft.com/office/word/2010/wordprocessingCanvas" xmlns:cx="http://schemas.microsoft.com/office/drawing/2014/chartex" xmlns:cx1="http://schemas.microsoft.com/office/drawing/2015/9/8/chartex" xmlns:cx2="http://schemas.microsoft.com/office/drawing/2015/10/21/chartex" xmlns:cx3="http://schemas.microsoft.com/office/drawing/2016/5/9/chartex" xmlns:cx4="http://schemas.microsoft.com/office/drawing/2016/5/10/chartex" xmlns:cx5="http://schemas.microsoft.com/office/drawing/2016/5/11/chartex" xmlns:cx6="http://schemas.microsoft.com/office/drawing/2016/5/12/chartex" xmlns:cx7="http://schemas.microsoft.com/office/drawing/2016/5/13/chartex" xmlns:cx8="http://schemas.microsoft.com/office/drawing/2016/5/14/chartex" xmlns:mc="http://schemas.openxmlformats.org/markup-compatibility/2006" xmlns:aink="http://schemas.microsoft.com/office/drawing/2016/ink" xmlns:am3d="http://schemas.microsoft.com/office/drawing/2017/model3d" xmlns:o="urn:schemas-microsoft-com:office:office" xmlns:oel="http://schemas.microsoft.com/office/2019/extlst" xmlns:r="http://schemas.openxmlformats.org/officeDocument/2006/relationships" xmlns:m="http://schemas.openxmlformats.org/officeDocument/2006/math" xmlns:v="urn:schemas-microsoft-com:vml" xmlns:wp14="http://schemas.microsoft.com/office/word/2010/wordprocessingDrawing" xmlns:wp="http://schemas.openxmlformats.org/drawingml/2006/wordprocessingDrawing" xmlns:w10="urn:schemas-microsoft-com:office:word" xmlns:w="http://schemas.openxmlformats.org/wordprocessingml/2006/main" xmlns:w14="http://schemas.microsoft.com/office/word/2010/wordml" xmlns:w15="http://schemas.microsoft.com/office/word/2012/wordml" xmlns:w16cex="http://schemas.microsoft.com/office/word/2018/wordml/cex" xmlns:w16cid="http://schemas.microsoft.com/office/word/2016/wordml/cid" xmlns:w16="http://schemas.microsoft.com/office/word/2018/wordml" xmlns:w16du="http://schemas.microsoft.com/office/word/2023/wordml/word16du" xmlns:w16sdtdh="http://schemas.microsoft.com/office/word/2020/wordml/sdtdatahash" xmlns:w16sdtfl="http://schemas.microsoft.com/office/word/2024/wordml/sdtformatlock" xmlns:w16se="http://schemas.microsoft.com/office/word/2015/wordml/symex" xmlns:wpg="http://schemas.microsoft.com/office/word/2010/wordprocessingGroup" xmlns:wpi="http://schemas.microsoft.com/office/word/2010/wordprocessingInk" xmlns:wne="http://schemas.microsoft.com/office/word/2006/wordml" xmlns:wps="http://schemas.microsoft.com/office/word/2010/wordprocessingShape" mc:Ignorable="w14 w15 w16se w16cid w16 w16cex w16sdtdh w16sdtfl w16du wp14">
+  <w:abstractNum w:abstractNumId="0" w15:restartNumberingAfterBreak="0">
+    <w:nsid w:val="62006B84"/>
+    <w:multiLevelType w:val="hybridMultilevel"/>
+    <w:tmpl w:val="CEF658E8"/>
+    <w:lvl w:ilvl="0" w:tplc="580A0011">
+      <w:start w:val="1"/>
+      <w:numFmt w:val="decimal"/>
+      <w:lvlText w:val="%1)"/>
+      <w:lvlJc w:val="left"/>
+      <w:pPr>
+        <w:ind w:left="720" w:hanging="360"/>
+      </w:pPr>
+      <w:rPr>
+        <w:rFonts w:hint="default"/>
+      </w:rPr>
+    </w:lvl>
+    <w:lvl w:ilvl="1" w:tplc="580A0019" w:tentative="1">
+      <w:start w:val="1"/>
+      <w:numFmt w:val="lowerLetter"/>
+      <w:lvlText w:val="%2."/>
+      <w:lvlJc w:val="left"/>
+      <w:pPr>
+        <w:ind w:left="1440" w:hanging="360"/>
+      </w:pPr>
+    </w:lvl>
+    <w:lvl w:ilvl="2" w:tplc="580A001B" w:tentative="1">
+      <w:start w:val="1"/>
+      <w:numFmt w:val="lowerRoman"/>
+      <w:lvlText w:val="%3."/>
+      <w:lvlJc w:val="right"/>
+      <w:pPr>
+        <w:ind w:left="2160" w:hanging="180"/>
+      </w:pPr>
+    </w:lvl>
+    <w:lvl w:ilvl="3" w:tplc="580A000F" w:tentative="1">
+      <w:start w:val="1"/>
+      <w:numFmt w:val="decimal"/>
+      <w:lvlText w:val="%4."/>
+      <w:lvlJc w:val="left"/>
+      <w:pPr>
+        <w:ind w:left="2880" w:hanging="360"/>
+      </w:pPr>
+    </w:lvl>
+    <w:lvl w:ilvl="4" w:tplc="580A0019" w:tentative="1">
+      <w:start w:val="1"/>
+      <w:numFmt w:val="lowerLetter"/>
+      <w:lvlText w:val="%5."/>
+      <w:lvlJc w:val="left"/>
+      <w:pPr>
+        <w:ind w:left="3600" w:hanging="360"/>
+      </w:pPr>
+    </w:lvl>
+    <w:lvl w:ilvl="5" w:tplc="580A001B" w:tentative="1">
+      <w:start w:val="1"/>
+      <w:numFmt w:val="lowerRoman"/>
+      <w:lvlText w:val="%6."/>
+      <w:lvlJc w:val="right"/>
+      <w:pPr>
+        <w:ind w:left="4320" w:hanging="180"/>
+      </w:pPr>
+    </w:lvl>
+    <w:lvl w:ilvl="6" w:tplc="580A000F" w:tentative="1">
+      <w:start w:val="1"/>
+      <w:numFmt w:val="decimal"/>
+      <w:lvlText w:val="%7."/>
+      <w:lvlJc w:val="left"/>
+      <w:pPr>
+        <w:ind w:left="5040" w:hanging="360"/>
+      </w:pPr>
+    </w:lvl>
+    <w:lvl w:ilvl="7" w:tplc="580A0019" w:tentative="1">
+      <w:start w:val="1"/>
+      <w:numFmt w:val="lowerLetter"/>
+      <w:lvlText w:val="%8."/>
+      <w:lvlJc w:val="left"/>
+      <w:pPr>
+        <w:ind w:left="5760" w:hanging="360"/>
+      </w:pPr>
+    </w:lvl>
+    <w:lvl w:ilvl="8" w:tplc="580A001B" w:tentative="1">
+      <w:start w:val="1"/>
+      <w:numFmt w:val="lowerRoman"/>
+      <w:lvlText w:val="%9."/>
+      <w:lvlJc w:val="right"/>
+      <w:pPr>
+        <w:ind w:left="6480" w:hanging="180"/>
+      </w:pPr>
+    </w:lvl>
+  </w:abstractNum>
+  <w:num w:numId="1" w16cid:durableId="419913629">
+    <w:abstractNumId w:val="0"/>
+  </w:num>
+</w:numbering>
 </file>
 
 <file path=word/styles.xml><?xml version="1.0" encoding="utf-8"?>

</xml_diff>